<commit_message>
and all of the binary outputs
</commit_message>
<xml_diff>
--- a/doc/ici_kt_manuscript.docx
+++ b/doc/ici_kt_manuscript.docx
@@ -107,13 +107,13 @@
         <w:pStyle w:val="Date"/>
       </w:pPr>
       <w:r>
-        <w:t xml:space="preserve">2022-01-18</w:t>
-      </w:r>
-      <w:r>
-        <w:t xml:space="preserve"> </w:t>
-      </w:r>
-      <w:r>
-        <w:t xml:space="preserve">08:36:49</w:t>
+        <w:t xml:space="preserve">2022-02-09</w:t>
+      </w:r>
+      <w:r>
+        <w:t xml:space="preserve"> </w:t>
+      </w:r>
+      <w:r>
+        <w:t xml:space="preserve">18:41:21</w:t>
       </w:r>
     </w:p>
     <w:bookmarkStart w:id="20" w:name="where-to-submit"/>
@@ -230,7 +230,7 @@
         <w:t xml:space="preserve"> </w:t>
       </w:r>
       <w:r>
-        <w:t xml:space="preserve">Finally, we show that approximate ICI-Kt values can be calculated using smaller subsets of large data sets with significant time savings, which has practical computational value when feature sizes are very large.</w:t>
+        <w:t xml:space="preserve">Finally, we show that approximate ICI-Kt correlations can be calculated using smaller feature subsets of large data sets with significant time savings, which has practical computational value when feature sizes are very large.</w:t>
       </w:r>
     </w:p>
     <w:p>
@@ -416,17 +416,7 @@
         <w:t xml:space="preserve"> </w:t>
       </w:r>
       <w:r>
-        <w:t xml:space="preserve">(</w:t>
-      </w:r>
-      <w:r>
-        <w:rPr>
-          <w:bCs/>
-          <w:b/>
-        </w:rPr>
-        <w:t xml:space="preserve">moseleyERRORANALYSISPROPAGATION2013?</w:t>
-      </w:r>
-      <w:r>
-        <w:t xml:space="preserve">; Gierliński et al. 2015)</w:t>
+        <w:t xml:space="preserve">(Moseley 2013; Gierliński et al. 2015)</w:t>
       </w:r>
       <w:r>
         <w:t xml:space="preserve">.</w:t>
@@ -4781,6 +4771,32 @@
         <w:t xml:space="preserve">In this feature subsampling approach, weaker PCs contribute proportionately fewer features to the feature subset.</w:t>
       </w:r>
     </w:p>
+    <w:p>
+      <w:pPr>
+        <w:pStyle w:val="BodyText"/>
+      </w:pPr>
+      <w:r>
+        <w:t xml:space="preserve">Correlation values calculated using Pearson correlation were calculated on log-transformed values in two ways:</w:t>
+      </w:r>
+      <w:r>
+        <w:t xml:space="preserve"> </w:t>
+      </w:r>
+      <w:r>
+        <w:t xml:space="preserve">(1) just using the log-transformed values and leaving missing (NA) values as missing (Pearson);</w:t>
+      </w:r>
+      <w:r>
+        <w:t xml:space="preserve"> </w:t>
+      </w:r>
+      <w:r>
+        <w:t xml:space="preserve">(2) after log-transforming values, any missing (NA) were replaced with 0 (Pearson 0). This should be fine as the non-zero entries are all greater than 1.</w:t>
+      </w:r>
+      <w:r>
+        <w:t xml:space="preserve"> </w:t>
+      </w:r>
+      <w:r>
+        <w:t xml:space="preserve">For both Pearson methods, only features that are non-missing in both samples being compared are used for the correlation.</w:t>
+      </w:r>
+    </w:p>
     <w:bookmarkEnd w:id="38"/>
     <w:bookmarkStart w:id="39" w:name="Xbd0ad0260f3bd956d8bda3fe853e8541f69ca9d"/>
     <w:p>
@@ -5018,7 +5034,7 @@
         <w:t xml:space="preserve"> </w:t>
       </w:r>
       <w:r>
-        <w:t xml:space="preserve">A subset of 10000 points was used for visualization.</w:t>
+        <w:t xml:space="preserve">A subset of 10,000 points was used for visualization.</w:t>
       </w:r>
       <w:r>
         <w:t xml:space="preserve"> </w:t>
@@ -12108,7 +12124,7 @@
         <w:t xml:space="preserve"> </w:t>
       </w:r>
       <w:r>
-        <w:t xml:space="preserve">However, there is a consistent positive bias in the estimate, regardless of the number of subsamples used.</w:t>
+        <w:t xml:space="preserve">However, there is a consistent positive bias in the estimate, regardless of the number of subsamples used (see also Figure S17.</w:t>
       </w:r>
       <w:r>
         <w:t xml:space="preserve"> </w:t>
@@ -12144,19 +12160,7 @@
         <w:pStyle w:val="BodyText"/>
       </w:pPr>
       <w:r>
-        <w:t xml:space="preserve">We note here that the theoretical assumption of linearity seems to be important for enabling the use of feature subsets.</w:t>
-      </w:r>
-      <w:r>
-        <w:t xml:space="preserve"> </w:t>
-      </w:r>
-      <w:r>
-        <w:t xml:space="preserve">In the case of Pearson correlation (see Figure S18), the differences in obtained correlation values are much, much larger, with differences decreasing much slower than ICI-Kt and Kendall-tau.</w:t>
-      </w:r>
-      <w:r>
-        <w:t xml:space="preserve"> </w:t>
-      </w:r>
-      <w:r>
-        <w:t xml:space="preserve">In fact, the differences in the Pearson correlation subset differences standard deviations never get as small as those obtained using via ICI-Kt and Kendall-tau.</w:t>
+        <w:t xml:space="preserve">For the Pearson and Kendall correlation methods, the subsampled correlation results are almost identical to the ICI-Kt, with slightly higher residual differences for both Pearson and Kendall over ICI-Kt, and then lower residuals if the missing values (NA) from log-transformation of zeros are replaced with zero (see Figure S18, 19, 20, 21, 22, 23, 24).</w:t>
       </w:r>
     </w:p>
     <w:p>
@@ -12306,13 +12310,13 @@
         <w:t xml:space="preserve"> </w:t>
       </w:r>
       <w:r>
-        <w:t xml:space="preserve">A) Random subsample of 0.5, with % principal component variance against the loading fraction.</w:t>
-      </w:r>
-      <w:r>
-        <w:t xml:space="preserve"> </w:t>
-      </w:r>
-      <w:r>
-        <w:t xml:space="preserve">B) Variance informed subsample of 0.5, % principal component variance against the loading fraction.</w:t>
+        <w:t xml:space="preserve">A) Random feature subsample of 0.5, with % principal component variance against the loading fraction.</w:t>
+      </w:r>
+      <w:r>
+        <w:t xml:space="preserve"> </w:t>
+      </w:r>
+      <w:r>
+        <w:t xml:space="preserve">B) Variance informed feature subsample of 0.5, % principal component variance against the loading fraction.</w:t>
       </w:r>
       <w:r>
         <w:t xml:space="preserve"> </w:t>
@@ -12406,7 +12410,7 @@
         <w:t xml:space="preserve"> </w:t>
       </w:r>
       <w:r>
-        <w:t xml:space="preserve">However, in our understanding their framework applies to data that is missing at random versus non-random missing-values, as is the case for analytes that are below the detection limit.</w:t>
+        <w:t xml:space="preserve">But, in our understanding their framework applies to data that is missing at random versus non-random missing-values, as is the case for analytes that are below the detection limit.</w:t>
       </w:r>
       <w:r>
         <w:t xml:space="preserve"> </w:t>
@@ -12450,16 +12454,16 @@
         <w:t xml:space="preserve"> </w:t>
       </w:r>
       <w:r>
-        <w:t xml:space="preserve">These packages handle missing data in log-transformed data in a safe manner and have O(nlogn) performance, making them computationally practical for real-world omics data sets.</w:t>
-      </w:r>
-      <w:r>
-        <w:br/>
+        <w:t xml:space="preserve">These packages handle missing values in log-transformed data in a safe manner and have O(nlogn) performance, making them computationally practical for real-world omics data sets.</w:t>
+      </w:r>
+      <w:r>
+        <w:t xml:space="preserve"> </w:t>
       </w:r>
       <w:r>
         <w:t xml:space="preserve">Also, these packages provide multiprocessing implementations that take full advantage of modern multi-core central processing units.</w:t>
       </w:r>
       <w:r>
-        <w:br/>
+        <w:t xml:space="preserve"> </w:t>
       </w:r>
       <w:r>
         <w:t xml:space="preserve">Furthermore, given the high amount of correlated variance in most real-world high-feature data sets, we demonstrate that random feature subsetting can be utilized to effectively estimate correlation for very large data sets or in situations where sub-second computational performance is needed for non-large data sets.</w:t>
@@ -12468,6 +12472,12 @@
         <w:t xml:space="preserve"> </w:t>
       </w:r>
       <w:r>
+        <w:t xml:space="preserve">To our surprise, ICI-Kt was far superior to Pearson at estimating correlation values from subsamples of features.</w:t>
+      </w:r>
+      <w:r>
+        <w:t xml:space="preserve"> </w:t>
+      </w:r>
+      <w:r>
         <w:t xml:space="preserve">However, care must be taken in selecting subsets of features.</w:t>
       </w:r>
       <w:r>
@@ -12503,25 +12513,25 @@
         <w:t xml:space="preserve">correlation-related metric will likely depend on the specific dataset and the specific data analysis step.</w:t>
       </w:r>
       <w:r>
-        <w:br/>
+        <w:t xml:space="preserve"> </w:t>
       </w:r>
       <w:r>
         <w:t xml:space="preserve">Many factors affect this, especially correlation linearity and the modality of measurement value distributions.</w:t>
       </w:r>
       <w:r>
-        <w:br/>
+        <w:t xml:space="preserve"> </w:t>
       </w:r>
       <w:r>
         <w:t xml:space="preserve">We would humbly suggest that for most omics datasets, the application of several correlation-related metrics simultaneously would be the best approach for outlier detection in quality control and quality assessment steps.</w:t>
       </w:r>
       <w:r>
-        <w:br/>
+        <w:t xml:space="preserve"> </w:t>
       </w:r>
       <w:r>
         <w:t xml:space="preserve">Where one metric lacks outlier detection sensitivity, another metric will prove sensitive.</w:t>
       </w:r>
       <w:r>
-        <w:br/>
+        <w:t xml:space="preserve"> </w:t>
       </w:r>
       <w:r>
         <w:t xml:space="preserve">Therefore, ICI-Kt and composite metrics derived from it should be considered as useful additions to the omics data analysis toolkit.</w:t>
@@ -12596,7 +12606,7 @@
       </w:r>
     </w:p>
     <w:bookmarkEnd w:id="63"/>
-    <w:bookmarkStart w:id="121" w:name="references"/>
+    <w:bookmarkStart w:id="123" w:name="references"/>
     <w:p>
       <w:pPr>
         <w:pStyle w:val="Heading2"/>
@@ -12605,7 +12615,7 @@
         <w:t xml:space="preserve">References</w:t>
       </w:r>
     </w:p>
-    <w:bookmarkStart w:id="120" w:name="refs"/>
+    <w:bookmarkStart w:id="122" w:name="refs"/>
     <w:bookmarkStart w:id="65" w:name="ref-alvoRankCorrelationMethods1995"/>
     <w:p>
       <w:pPr>
@@ -13557,7 +13567,53 @@
       </w:r>
     </w:p>
     <w:bookmarkEnd w:id="106"/>
-    <w:bookmarkStart w:id="108" w:name="ref-pearson_notes_1920"/>
+    <w:bookmarkStart w:id="108" w:name="ref-moseleyErrorAnalysisPropagation2013"/>
+    <w:p>
+      <w:pPr>
+        <w:pStyle w:val="Bibliography"/>
+      </w:pPr>
+      <w:r>
+        <w:t xml:space="preserve">Moseley, Hunter N. B. 2013.</w:t>
+      </w:r>
+      <w:r>
+        <w:t xml:space="preserve"> </w:t>
+      </w:r>
+      <w:r>
+        <w:t xml:space="preserve">“Error Analysis and Propagation in Metabolomics Data Analysis.”</w:t>
+      </w:r>
+      <w:r>
+        <w:t xml:space="preserve"> </w:t>
+      </w:r>
+      <w:r>
+        <w:rPr>
+          <w:iCs/>
+          <w:i/>
+        </w:rPr>
+        <w:t xml:space="preserve">Computational and Structural Biotechnology Journal</w:t>
+      </w:r>
+      <w:r>
+        <w:t xml:space="preserve"> </w:t>
+      </w:r>
+      <w:r>
+        <w:t xml:space="preserve">4 (5): e201301006.</w:t>
+      </w:r>
+      <w:r>
+        <w:t xml:space="preserve"> </w:t>
+      </w:r>
+      <w:hyperlink r:id="rId107">
+        <w:r>
+          <w:rPr>
+            <w:rStyle w:val="Hyperlink"/>
+          </w:rPr>
+          <w:t xml:space="preserve">https://doi.org/10.5936/csbj.201301006</w:t>
+        </w:r>
+      </w:hyperlink>
+      <w:r>
+        <w:t xml:space="preserve">.</w:t>
+      </w:r>
+    </w:p>
+    <w:bookmarkEnd w:id="108"/>
+    <w:bookmarkStart w:id="110" w:name="ref-pearson_notes_1920"/>
     <w:p>
       <w:pPr>
         <w:pStyle w:val="Bibliography"/>
@@ -13590,7 +13646,7 @@
       <w:r>
         <w:t xml:space="preserve"> </w:t>
       </w:r>
-      <w:hyperlink r:id="rId107">
+      <w:hyperlink r:id="rId109">
         <w:r>
           <w:rPr>
             <w:rStyle w:val="Hyperlink"/>
@@ -13602,8 +13658,8 @@
         <w:t xml:space="preserve">.</w:t>
       </w:r>
     </w:p>
-    <w:bookmarkEnd w:id="108"/>
-    <w:bookmarkStart w:id="109" w:name="ref-rcoreteam_rlanguage_2020"/>
+    <w:bookmarkEnd w:id="110"/>
+    <w:bookmarkStart w:id="111" w:name="ref-rcoreteam_rlanguage_2020"/>
     <w:p>
       <w:pPr>
         <w:pStyle w:val="Bibliography"/>
@@ -13628,8 +13684,8 @@
         <w:t xml:space="preserve">(version 4.0). Vienna, Austria: R Foundation for Statistical Computing.</w:t>
       </w:r>
     </w:p>
-    <w:bookmarkEnd w:id="109"/>
-    <w:bookmarkStart w:id="111" w:name="ref-rodgers_13_1988"/>
+    <w:bookmarkEnd w:id="111"/>
+    <w:bookmarkStart w:id="113" w:name="ref-rodgers_13_1988"/>
     <w:p>
       <w:pPr>
         <w:pStyle w:val="Bibliography"/>
@@ -13662,7 +13718,7 @@
       <w:r>
         <w:t xml:space="preserve"> </w:t>
       </w:r>
-      <w:hyperlink r:id="rId110">
+      <w:hyperlink r:id="rId112">
         <w:r>
           <w:rPr>
             <w:rStyle w:val="Hyperlink"/>
@@ -13674,8 +13730,8 @@
         <w:t xml:space="preserve">.</w:t>
       </w:r>
     </w:p>
-    <w:bookmarkEnd w:id="111"/>
-    <w:bookmarkStart w:id="113" w:name="ref-schurchHowManyBiological2016"/>
+    <w:bookmarkEnd w:id="113"/>
+    <w:bookmarkStart w:id="115" w:name="ref-schurchHowManyBiological2016"/>
     <w:p>
       <w:pPr>
         <w:pStyle w:val="Bibliography"/>
@@ -13708,7 +13764,7 @@
       <w:r>
         <w:t xml:space="preserve"> </w:t>
       </w:r>
-      <w:hyperlink r:id="rId112">
+      <w:hyperlink r:id="rId114">
         <w:r>
           <w:rPr>
             <w:rStyle w:val="Hyperlink"/>
@@ -13720,8 +13776,8 @@
         <w:t xml:space="preserve">.</w:t>
       </w:r>
     </w:p>
-    <w:bookmarkEnd w:id="113"/>
-    <w:bookmarkStart w:id="115" w:name="ref-szklarczyk_string_2017"/>
+    <w:bookmarkEnd w:id="115"/>
+    <w:bookmarkStart w:id="117" w:name="ref-szklarczyk_string_2017"/>
     <w:p>
       <w:pPr>
         <w:pStyle w:val="Bibliography"/>
@@ -13754,7 +13810,7 @@
       <w:r>
         <w:t xml:space="preserve"> </w:t>
       </w:r>
-      <w:hyperlink r:id="rId114">
+      <w:hyperlink r:id="rId116">
         <w:r>
           <w:rPr>
             <w:rStyle w:val="Hyperlink"/>
@@ -13766,8 +13822,8 @@
         <w:t xml:space="preserve">.</w:t>
       </w:r>
     </w:p>
-    <w:bookmarkEnd w:id="115"/>
-    <w:bookmarkStart w:id="117" w:name="ref-vaughanFurrrApplyMapping2021"/>
+    <w:bookmarkEnd w:id="117"/>
+    <w:bookmarkStart w:id="119" w:name="ref-vaughanFurrrApplyMapping2021"/>
     <w:p>
       <w:pPr>
         <w:pStyle w:val="Bibliography"/>
@@ -13790,7 +13846,7 @@
       <w:r>
         <w:t xml:space="preserve"> </w:t>
       </w:r>
-      <w:hyperlink r:id="rId116">
+      <w:hyperlink r:id="rId118">
         <w:r>
           <w:rPr>
             <w:rStyle w:val="Hyperlink"/>
@@ -13802,8 +13858,8 @@
         <w:t xml:space="preserve">.</w:t>
       </w:r>
     </w:p>
-    <w:bookmarkEnd w:id="117"/>
-    <w:bookmarkStart w:id="119" w:name="ref-virtanen_scipy_2020"/>
+    <w:bookmarkEnd w:id="119"/>
+    <w:bookmarkStart w:id="121" w:name="ref-virtanen_scipy_2020"/>
     <w:p>
       <w:pPr>
         <w:pStyle w:val="Bibliography"/>
@@ -13836,7 +13892,7 @@
       <w:r>
         <w:t xml:space="preserve"> </w:t>
       </w:r>
-      <w:hyperlink r:id="rId118">
+      <w:hyperlink r:id="rId120">
         <w:r>
           <w:rPr>
             <w:rStyle w:val="Hyperlink"/>
@@ -13848,9 +13904,9 @@
         <w:t xml:space="preserve">.</w:t>
       </w:r>
     </w:p>
-    <w:bookmarkEnd w:id="119"/>
-    <w:bookmarkEnd w:id="120"/>
     <w:bookmarkEnd w:id="121"/>
+    <w:bookmarkEnd w:id="122"/>
+    <w:bookmarkEnd w:id="123"/>
     <w:sectPr/>
   </w:body>
 </w:document>

</xml_diff>